<commit_message>
spt filter dan cetak
</commit_message>
<xml_diff>
--- a/storage/Pegawai.docx
+++ b/storage/Pegawai.docx
@@ -1,6 +1,6 @@
 
 <file path=word/document.xml><?xml version="1.0" encoding="utf-8"?>
-<w:document xmlns:wpc="http://schemas.microsoft.com/office/word/2010/wordprocessingCanvas" xmlns:cx="http://schemas.microsoft.com/office/drawing/2014/chartex" xmlns:cx1="http://schemas.microsoft.com/office/drawing/2015/9/8/chartex" xmlns:cx2="http://schemas.microsoft.com/office/drawing/2015/10/21/chartex" xmlns:cx3="http://schemas.microsoft.com/office/drawing/2016/5/9/chartex" xmlns:cx4="http://schemas.microsoft.com/office/drawing/2016/5/10/chartex" xmlns:cx5="http://schemas.microsoft.com/office/drawing/2016/5/11/chartex" xmlns:cx6="http://schemas.microsoft.com/office/drawing/2016/5/12/chartex" xmlns:cx7="http://schemas.microsoft.com/office/drawing/2016/5/13/chartex" xmlns:cx8="http://schemas.microsoft.com/office/drawing/2016/5/14/chartex" xmlns:mc="http://schemas.openxmlformats.org/markup-compatibility/2006" xmlns:aink="http://schemas.microsoft.com/office/drawing/2016/ink" xmlns:am3d="http://schemas.microsoft.com/office/drawing/2017/model3d" xmlns:o="urn:schemas-microsoft-com:office:office" xmlns:r="http://schemas.openxmlformats.org/officeDocument/2006/relationships" xmlns:m="http://schemas.openxmlformats.org/officeDocument/2006/math" xmlns:v="urn:schemas-microsoft-com:vml" xmlns:wp14="http://schemas.microsoft.com/office/word/2010/wordprocessingDrawing" xmlns:wp="http://schemas.openxmlformats.org/drawingml/2006/wordprocessingDrawing" xmlns:w10="urn:schemas-microsoft-com:office:word" xmlns:w="http://schemas.openxmlformats.org/wordprocessingml/2006/main" xmlns:w14="http://schemas.microsoft.com/office/word/2010/wordml" xmlns:w15="http://schemas.microsoft.com/office/word/2012/wordml" xmlns:w16cex="http://schemas.microsoft.com/office/word/2018/wordml/cex" xmlns:w16cid="http://schemas.microsoft.com/office/word/2016/wordml/cid" xmlns:w16="http://schemas.microsoft.com/office/word/2018/wordml" xmlns:w16se="http://schemas.microsoft.com/office/word/2015/wordml/symex" xmlns:wpg="http://schemas.microsoft.com/office/word/2010/wordprocessingGroup" xmlns:wpi="http://schemas.microsoft.com/office/word/2010/wordprocessingInk" xmlns:wne="http://schemas.microsoft.com/office/word/2006/wordml" xmlns:wps="http://schemas.microsoft.com/office/word/2010/wordprocessingShape" mc:Ignorable="w14 w15 w16se w16cid w16 w16cex wp14">
+<w:document xmlns:wpc="http://schemas.microsoft.com/office/word/2010/wordprocessingCanvas" xmlns:cx="http://schemas.microsoft.com/office/drawing/2014/chartex" xmlns:cx1="http://schemas.microsoft.com/office/drawing/2015/9/8/chartex" xmlns:cx2="http://schemas.microsoft.com/office/drawing/2015/10/21/chartex" xmlns:cx3="http://schemas.microsoft.com/office/drawing/2016/5/9/chartex" xmlns:cx4="http://schemas.microsoft.com/office/drawing/2016/5/10/chartex" xmlns:cx5="http://schemas.microsoft.com/office/drawing/2016/5/11/chartex" xmlns:cx6="http://schemas.microsoft.com/office/drawing/2016/5/12/chartex" xmlns:cx7="http://schemas.microsoft.com/office/drawing/2016/5/13/chartex" xmlns:cx8="http://schemas.microsoft.com/office/drawing/2016/5/14/chartex" xmlns:mc="http://schemas.openxmlformats.org/markup-compatibility/2006" xmlns:aink="http://schemas.microsoft.com/office/drawing/2016/ink" xmlns:am3d="http://schemas.microsoft.com/office/drawing/2017/model3d" xmlns:o="urn:schemas-microsoft-com:office:office" xmlns:r="http://schemas.openxmlformats.org/officeDocument/2006/relationships" xmlns:m="http://schemas.openxmlformats.org/officeDocument/2006/math" xmlns:v="urn:schemas-microsoft-com:vml" xmlns:wp14="http://schemas.microsoft.com/office/word/2010/wordprocessingDrawing" xmlns:wp="http://schemas.openxmlformats.org/drawingml/2006/wordprocessingDrawing" xmlns:w10="urn:schemas-microsoft-com:office:word" xmlns:w="http://schemas.openxmlformats.org/wordprocessingml/2006/main" xmlns:w14="http://schemas.microsoft.com/office/word/2010/wordml" xmlns:w15="http://schemas.microsoft.com/office/word/2012/wordml" xmlns:w16cex="http://schemas.microsoft.com/office/word/2018/wordml/cex" xmlns:w16cid="http://schemas.microsoft.com/office/word/2016/wordml/cid" xmlns:w16="http://schemas.microsoft.com/office/word/2018/wordml" xmlns:w16sdtdh="http://schemas.microsoft.com/office/word/2020/wordml/sdtdatahash" xmlns:w16se="http://schemas.microsoft.com/office/word/2015/wordml/symex" xmlns:wpg="http://schemas.microsoft.com/office/word/2010/wordprocessingGroup" xmlns:wpi="http://schemas.microsoft.com/office/word/2010/wordprocessingInk" xmlns:wne="http://schemas.microsoft.com/office/word/2006/wordml" xmlns:wps="http://schemas.microsoft.com/office/word/2010/wordprocessingShape" mc:Ignorable="w14 w15 w16se w16cid w16 w16cex w16sdtdh wp14">
   <w:body>
     <w:p>
       <w:pPr>
@@ -49,7 +49,7 @@
         <w:t>:</w:t>
       </w:r>
       <w:r>
-        <w:t xml:space="preserve"> 5</w:t>
+        <w:t xml:space="preserve"> 1123</w:t>
       </w:r>
     </w:p>
     <w:p>
@@ -70,7 +70,7 @@
         <w:t>:</w:t>
       </w:r>
       <w:r>
-        <w:t xml:space="preserve"> Anastasya Putri</w:t>
+        <w:t xml:space="preserve"> Dill Violina</w:t>
       </w:r>
     </w:p>
     <w:p>
@@ -88,7 +88,7 @@
         <w:t>:</w:t>
       </w:r>
       <w:r>
-        <w:t xml:space="preserve"> Jl. Manggis No. 10 Gg V Sidoklumpuk, Sidoarjo</w:t>
+        <w:t xml:space="preserve"> Sidoarjo</w:t>
       </w:r>
     </w:p>
     <w:p>
@@ -106,7 +106,7 @@
         <w:t>:</w:t>
       </w:r>
       <w:r>
-        <w:t xml:space="preserve"> Sidoarjo, 19 April 1995</w:t>
+        <w:t xml:space="preserve"> Blitar, 11 Oktober 1999</w:t>
       </w:r>
     </w:p>
     <w:p>
@@ -127,7 +127,7 @@
         <w:t>:</w:t>
       </w:r>
       <w:r>
-        <w:t xml:space="preserve"> 199604272020052011</w:t>
+        <w:t xml:space="preserve"> 12334</w:t>
       </w:r>
     </w:p>
     <w:p>
@@ -151,7 +151,7 @@
         <w:t>:</w:t>
       </w:r>
       <w:r>
-        <w:t xml:space="preserve"> 2345674</w:t>
+        <w:t xml:space="preserve"> 3254</w:t>
       </w:r>
     </w:p>
     <w:p>
@@ -166,14 +166,10 @@
       </w:r>
       <w:r>
         <w:tab/>
-      </w:r>
-      <w:bookmarkStart w:id="0" w:name="_GoBack"/>
-      <w:bookmarkEnd w:id="0"/>
-      <w:r>
         <w:t>:</w:t>
       </w:r>
       <w:r>
-        <w:t xml:space="preserve"> 8765437</w:t>
+        <w:t xml:space="preserve"> 34565</w:t>
       </w:r>
     </w:p>
     <w:p>
@@ -188,7 +184,7 @@
         <w:t>:</w:t>
       </w:r>
       <w:r>
-        <w:t xml:space="preserve"> 010178038113</w:t>
+        <w:t xml:space="preserve"> 3464234</w:t>
       </w:r>
     </w:p>
     <w:p>
@@ -203,7 +199,7 @@
         <w:t>:</w:t>
       </w:r>
       <w:r>
-        <w:t xml:space="preserve"> 081788556321</w:t>
+        <w:t xml:space="preserve"> 0895734</w:t>
       </w:r>
     </w:p>
     <w:p>
@@ -221,10 +217,11 @@
         <w:t>:</w:t>
       </w:r>
       <w:r>
-        <w:t xml:space="preserve"> Perencanaan</w:t>
+        <w:t xml:space="preserve"> unit kerja1</w:t>
       </w:r>
     </w:p>
     <w:p>
+      <w:proofErr w:type="gramStart"/>
       <w:r>
         <w:t>KELUARGA</w:t>
       </w:r>
@@ -232,7 +229,11 @@
         <w:t xml:space="preserve"> </w:t>
       </w:r>
       <w:r>
-        <w:t xml:space="preserve">: </w:t>
+        <w:t>:</w:t>
+      </w:r>
+      <w:proofErr w:type="gramEnd"/>
+      <w:r>
+        <w:t xml:space="preserve"> </w:t>
       </w:r>
     </w:p>
     <w:tbl>
@@ -327,7 +328,7 @@
               <w:cnfStyle w:val="000000000000" w:firstRow="0" w:lastRow="0" w:firstColumn="0" w:lastColumn="0" w:oddVBand="0" w:evenVBand="0" w:oddHBand="0" w:evenHBand="0" w:firstRowFirstColumn="0" w:firstRowLastColumn="0" w:lastRowFirstColumn="0" w:lastRowLastColumn="0"/>
             </w:pPr>
             <w:r>
-              <w:t>Andreas Atmaja</w:t>
+              <w:t>Budi</w:t>
             </w:r>
           </w:p>
         </w:tc>
@@ -342,7 +343,7 @@
               <w:cnfStyle w:val="000000000000" w:firstRow="0" w:lastRow="0" w:firstColumn="0" w:lastColumn="0" w:oddVBand="0" w:evenVBand="0" w:oddHBand="0" w:evenHBand="0" w:firstRowFirstColumn="0" w:firstRowLastColumn="0" w:lastRowFirstColumn="0" w:lastRowLastColumn="0"/>
             </w:pPr>
             <w:r>
-              <w:t>Suami</w:t>
+              <w:t>Ayah</w:t>
             </w:r>
           </w:p>
         </w:tc>
@@ -374,7 +375,7 @@
               <w:cnfStyle w:val="000000000000" w:firstRow="0" w:lastRow="0" w:firstColumn="0" w:lastColumn="0" w:oddVBand="0" w:evenVBand="0" w:oddHBand="0" w:evenHBand="0" w:firstRowFirstColumn="0" w:firstRowLastColumn="0" w:lastRowFirstColumn="0" w:lastRowLastColumn="0"/>
             </w:pPr>
             <w:r>
-              <w:t>Viona Aisyah Atmaja</w:t>
+              <w:t>Aria</w:t>
             </w:r>
           </w:p>
         </w:tc>
@@ -389,7 +390,7 @@
               <w:cnfStyle w:val="000000000000" w:firstRow="0" w:lastRow="0" w:firstColumn="0" w:lastColumn="0" w:oddVBand="0" w:evenVBand="0" w:oddHBand="0" w:evenHBand="0" w:firstRowFirstColumn="0" w:firstRowLastColumn="0" w:lastRowFirstColumn="0" w:lastRowLastColumn="0"/>
             </w:pPr>
             <w:r>
-              <w:t>Anak</w:t>
+              <w:t/>
             </w:r>
           </w:p>
         </w:tc>
@@ -401,6 +402,7 @@
       </w:pPr>
     </w:p>
     <w:p>
+      <w:proofErr w:type="gramStart"/>
       <w:r>
         <w:t>PANGKAT</w:t>
       </w:r>
@@ -410,6 +412,7 @@
       <w:r>
         <w:t>:</w:t>
       </w:r>
+      <w:proofErr w:type="gramEnd"/>
     </w:p>
     <w:tbl>
       <w:tblPr>
@@ -471,7 +474,10 @@
               <w:cnfStyle w:val="100000000000" w:firstRow="1" w:lastRow="0" w:firstColumn="0" w:lastColumn="0" w:oddVBand="0" w:evenVBand="0" w:oddHBand="0" w:evenHBand="0" w:firstRowFirstColumn="0" w:firstRowLastColumn="0" w:lastRowFirstColumn="0" w:lastRowLastColumn="0"/>
             </w:pPr>
             <w:r>
-              <w:t>NAMA PANGKAT</w:t>
+              <w:t>PANGKAT</w:t>
+            </w:r>
+            <w:r>
+              <w:t>/GOLONGAN RUANG</w:t>
             </w:r>
           </w:p>
         </w:tc>
@@ -503,7 +509,7 @@
               <w:cnfStyle w:val="000000000000" w:firstRow="0" w:lastRow="0" w:firstColumn="0" w:lastColumn="0" w:oddVBand="0" w:evenVBand="0" w:oddHBand="0" w:evenHBand="0" w:firstRowFirstColumn="0" w:firstRowLastColumn="0" w:lastRowFirstColumn="0" w:lastRowLastColumn="0"/>
             </w:pPr>
             <w:r>
-              <w:t>2020-05-08</w:t>
+              <w:t>2021-08-11</w:t>
             </w:r>
           </w:p>
         </w:tc>
@@ -518,7 +524,7 @@
               <w:cnfStyle w:val="000000000000" w:firstRow="0" w:lastRow="0" w:firstColumn="0" w:lastColumn="0" w:oddVBand="0" w:evenVBand="0" w:oddHBand="0" w:evenHBand="0" w:firstRowFirstColumn="0" w:firstRowLastColumn="0" w:lastRowFirstColumn="0" w:lastRowLastColumn="0"/>
             </w:pPr>
             <w:r>
-              <w:t>PENATA MUDA</w:t>
+              <w:t>Penata muda II/C</w:t>
             </w:r>
           </w:p>
         </w:tc>
@@ -526,6 +532,7 @@
     </w:tbl>
     <w:p/>
     <w:p>
+      <w:proofErr w:type="gramStart"/>
       <w:r>
         <w:t>JABATAN</w:t>
       </w:r>
@@ -535,6 +542,7 @@
       <w:r>
         <w:t>:</w:t>
       </w:r>
+      <w:proofErr w:type="gramEnd"/>
       <w:r>
         <w:tab/>
       </w:r>
@@ -640,7 +648,7 @@
               <w:cnfStyle w:val="000000000000" w:firstRow="0" w:lastRow="0" w:firstColumn="0" w:lastColumn="0" w:oddVBand="0" w:evenVBand="0" w:oddHBand="0" w:evenHBand="0" w:firstRowFirstColumn="0" w:firstRowLastColumn="0" w:lastRowFirstColumn="0" w:lastRowLastColumn="0"/>
             </w:pPr>
             <w:r>
-              <w:t>2020-05-05</w:t>
+              <w:t>2021-08-11</w:t>
             </w:r>
           </w:p>
         </w:tc>
@@ -655,7 +663,7 @@
               <w:cnfStyle w:val="000000000000" w:firstRow="0" w:lastRow="0" w:firstColumn="0" w:lastColumn="0" w:oddVBand="0" w:evenVBand="0" w:oddHBand="0" w:evenHBand="0" w:firstRowFirstColumn="0" w:firstRowLastColumn="0" w:lastRowFirstColumn="0" w:lastRowLastColumn="0"/>
             </w:pPr>
             <w:r>
-              <w:t>STAF</w:t>
+              <w:t>sekretaris</w:t>
             </w:r>
           </w:p>
         </w:tc>
@@ -663,6 +671,7 @@
     </w:tbl>
     <w:p/>
     <w:p>
+      <w:proofErr w:type="gramStart"/>
       <w:r>
         <w:t>PENDIDIKAN</w:t>
       </w:r>
@@ -672,6 +681,7 @@
       <w:r>
         <w:t>:</w:t>
       </w:r>
+      <w:proofErr w:type="gramEnd"/>
       <w:r>
         <w:tab/>
       </w:r>
@@ -797,7 +807,7 @@
               <w:cnfStyle w:val="000000000000" w:firstRow="0" w:lastRow="0" w:firstColumn="0" w:lastColumn="0" w:oddVBand="0" w:evenVBand="0" w:oddHBand="0" w:evenHBand="0" w:firstRowFirstColumn="0" w:firstRowLastColumn="0" w:lastRowFirstColumn="0" w:lastRowLastColumn="0"/>
             </w:pPr>
             <w:r>
-              <w:t>2002</w:t>
+              <w:t>2019-2021</w:t>
             </w:r>
           </w:p>
         </w:tc>
@@ -812,7 +822,7 @@
               <w:cnfStyle w:val="000000000000" w:firstRow="0" w:lastRow="0" w:firstColumn="0" w:lastColumn="0" w:oddVBand="0" w:evenVBand="0" w:oddHBand="0" w:evenHBand="0" w:firstRowFirstColumn="0" w:firstRowLastColumn="0" w:lastRowFirstColumn="0" w:lastRowLastColumn="0"/>
             </w:pPr>
             <w:r>
-              <w:t>TK</w:t>
+              <w:t>SMA</w:t>
             </w:r>
           </w:p>
         </w:tc>
@@ -827,255 +837,7 @@
               <w:cnfStyle w:val="000000000000" w:firstRow="0" w:lastRow="0" w:firstColumn="0" w:lastColumn="0" w:oddVBand="0" w:evenVBand="0" w:oddHBand="0" w:evenHBand="0" w:firstRowFirstColumn="0" w:firstRowLastColumn="0" w:lastRowFirstColumn="0" w:lastRowLastColumn="0"/>
             </w:pPr>
             <w:r>
-              <w:t>TK PURNAMA</w:t>
-            </w:r>
-          </w:p>
-        </w:tc>
-      </w:tr>
-      <w:tr>
-        <w:tc>
-          <w:tcPr>
-            <w:cnfStyle w:val="001000000000" w:firstRow="0" w:lastRow="0" w:firstColumn="1" w:lastColumn="0" w:oddVBand="0" w:evenVBand="0" w:oddHBand="0" w:evenHBand="0" w:firstRowFirstColumn="0" w:firstRowLastColumn="0" w:lastRowFirstColumn="0" w:lastRowLastColumn="0"/>
-            <w:tcW w:w="572" w:type="dxa"/>
-          </w:tcPr>
-          <w:p>
-            <w:pPr>
-              <w:pStyle w:val="ListParagraph"/>
-              <w:ind w:left="0"/>
-            </w:pPr>
-            <w:r>
-              <w:t>2</w:t>
-            </w:r>
-          </w:p>
-        </w:tc>
-        <w:tc>
-          <w:tcPr>
-            <w:tcW w:w="2547" w:type="dxa"/>
-          </w:tcPr>
-          <w:p>
-            <w:pPr>
-              <w:pStyle w:val="ListParagraph"/>
-              <w:ind w:left="0"/>
-              <w:cnfStyle w:val="000000000000" w:firstRow="0" w:lastRow="0" w:firstColumn="0" w:lastColumn="0" w:oddVBand="0" w:evenVBand="0" w:oddHBand="0" w:evenHBand="0" w:firstRowFirstColumn="0" w:firstRowLastColumn="0" w:lastRowFirstColumn="0" w:lastRowLastColumn="0"/>
-            </w:pPr>
-            <w:r>
-              <w:t>2008</w:t>
-            </w:r>
-          </w:p>
-        </w:tc>
-        <w:tc>
-          <w:tcPr>
-            <w:tcW w:w="2551" w:type="dxa"/>
-          </w:tcPr>
-          <w:p>
-            <w:pPr>
-              <w:pStyle w:val="ListParagraph"/>
-              <w:ind w:left="0"/>
-              <w:cnfStyle w:val="000000000000" w:firstRow="0" w:lastRow="0" w:firstColumn="0" w:lastColumn="0" w:oddVBand="0" w:evenVBand="0" w:oddHBand="0" w:evenHBand="0" w:firstRowFirstColumn="0" w:firstRowLastColumn="0" w:lastRowFirstColumn="0" w:lastRowLastColumn="0"/>
-            </w:pPr>
-            <w:r>
-              <w:t>SD</w:t>
-            </w:r>
-          </w:p>
-        </w:tc>
-        <w:tc>
-          <w:tcPr>
-            <w:tcW w:w="2835" w:type="dxa"/>
-          </w:tcPr>
-          <w:p>
-            <w:pPr>
-              <w:pStyle w:val="ListParagraph"/>
-              <w:ind w:left="0"/>
-              <w:cnfStyle w:val="000000000000" w:firstRow="0" w:lastRow="0" w:firstColumn="0" w:lastColumn="0" w:oddVBand="0" w:evenVBand="0" w:oddHBand="0" w:evenHBand="0" w:firstRowFirstColumn="0" w:firstRowLastColumn="0" w:lastRowFirstColumn="0" w:lastRowLastColumn="0"/>
-            </w:pPr>
-            <w:r>
-              <w:t>SDN 1 SIDOKLUMPUK</w:t>
-            </w:r>
-          </w:p>
-        </w:tc>
-      </w:tr>
-      <w:tr>
-        <w:tc>
-          <w:tcPr>
-            <w:cnfStyle w:val="001000000000" w:firstRow="0" w:lastRow="0" w:firstColumn="1" w:lastColumn="0" w:oddVBand="0" w:evenVBand="0" w:oddHBand="0" w:evenHBand="0" w:firstRowFirstColumn="0" w:firstRowLastColumn="0" w:lastRowFirstColumn="0" w:lastRowLastColumn="0"/>
-            <w:tcW w:w="572" w:type="dxa"/>
-          </w:tcPr>
-          <w:p>
-            <w:pPr>
-              <w:pStyle w:val="ListParagraph"/>
-              <w:ind w:left="0"/>
-            </w:pPr>
-            <w:r>
-              <w:t>3</w:t>
-            </w:r>
-          </w:p>
-        </w:tc>
-        <w:tc>
-          <w:tcPr>
-            <w:tcW w:w="2547" w:type="dxa"/>
-          </w:tcPr>
-          <w:p>
-            <w:pPr>
-              <w:pStyle w:val="ListParagraph"/>
-              <w:ind w:left="0"/>
-              <w:cnfStyle w:val="000000000000" w:firstRow="0" w:lastRow="0" w:firstColumn="0" w:lastColumn="0" w:oddVBand="0" w:evenVBand="0" w:oddHBand="0" w:evenHBand="0" w:firstRowFirstColumn="0" w:firstRowLastColumn="0" w:lastRowFirstColumn="0" w:lastRowLastColumn="0"/>
-            </w:pPr>
-            <w:r>
-              <w:t>2011</w:t>
-            </w:r>
-          </w:p>
-        </w:tc>
-        <w:tc>
-          <w:tcPr>
-            <w:tcW w:w="2551" w:type="dxa"/>
-          </w:tcPr>
-          <w:p>
-            <w:pPr>
-              <w:pStyle w:val="ListParagraph"/>
-              <w:ind w:left="0"/>
-              <w:cnfStyle w:val="000000000000" w:firstRow="0" w:lastRow="0" w:firstColumn="0" w:lastColumn="0" w:oddVBand="0" w:evenVBand="0" w:oddHBand="0" w:evenHBand="0" w:firstRowFirstColumn="0" w:firstRowLastColumn="0" w:lastRowFirstColumn="0" w:lastRowLastColumn="0"/>
-            </w:pPr>
-            <w:r>
-              <w:t>SMP</w:t>
-            </w:r>
-          </w:p>
-        </w:tc>
-        <w:tc>
-          <w:tcPr>
-            <w:tcW w:w="2835" w:type="dxa"/>
-          </w:tcPr>
-          <w:p>
-            <w:pPr>
-              <w:pStyle w:val="ListParagraph"/>
-              <w:ind w:left="0"/>
-              <w:cnfStyle w:val="000000000000" w:firstRow="0" w:lastRow="0" w:firstColumn="0" w:lastColumn="0" w:oddVBand="0" w:evenVBand="0" w:oddHBand="0" w:evenHBand="0" w:firstRowFirstColumn="0" w:firstRowLastColumn="0" w:lastRowFirstColumn="0" w:lastRowLastColumn="0"/>
-            </w:pPr>
-            <w:r>
-              <w:t>SMPN 1 SIDOARJO</w:t>
-            </w:r>
-          </w:p>
-        </w:tc>
-      </w:tr>
-      <w:tr>
-        <w:tc>
-          <w:tcPr>
-            <w:cnfStyle w:val="001000000000" w:firstRow="0" w:lastRow="0" w:firstColumn="1" w:lastColumn="0" w:oddVBand="0" w:evenVBand="0" w:oddHBand="0" w:evenHBand="0" w:firstRowFirstColumn="0" w:firstRowLastColumn="0" w:lastRowFirstColumn="0" w:lastRowLastColumn="0"/>
-            <w:tcW w:w="572" w:type="dxa"/>
-          </w:tcPr>
-          <w:p>
-            <w:pPr>
-              <w:pStyle w:val="ListParagraph"/>
-              <w:ind w:left="0"/>
-            </w:pPr>
-            <w:r>
-              <w:t>4</w:t>
-            </w:r>
-          </w:p>
-        </w:tc>
-        <w:tc>
-          <w:tcPr>
-            <w:tcW w:w="2547" w:type="dxa"/>
-          </w:tcPr>
-          <w:p>
-            <w:pPr>
-              <w:pStyle w:val="ListParagraph"/>
-              <w:ind w:left="0"/>
-              <w:cnfStyle w:val="000000000000" w:firstRow="0" w:lastRow="0" w:firstColumn="0" w:lastColumn="0" w:oddVBand="0" w:evenVBand="0" w:oddHBand="0" w:evenHBand="0" w:firstRowFirstColumn="0" w:firstRowLastColumn="0" w:lastRowFirstColumn="0" w:lastRowLastColumn="0"/>
-            </w:pPr>
-            <w:r>
-              <w:t>2014</w:t>
-            </w:r>
-          </w:p>
-        </w:tc>
-        <w:tc>
-          <w:tcPr>
-            <w:tcW w:w="2551" w:type="dxa"/>
-          </w:tcPr>
-          <w:p>
-            <w:pPr>
-              <w:pStyle w:val="ListParagraph"/>
-              <w:ind w:left="0"/>
-              <w:cnfStyle w:val="000000000000" w:firstRow="0" w:lastRow="0" w:firstColumn="0" w:lastColumn="0" w:oddVBand="0" w:evenVBand="0" w:oddHBand="0" w:evenHBand="0" w:firstRowFirstColumn="0" w:firstRowLastColumn="0" w:lastRowFirstColumn="0" w:lastRowLastColumn="0"/>
-            </w:pPr>
-            <w:r>
-              <w:t>SMA</w:t>
-            </w:r>
-          </w:p>
-        </w:tc>
-        <w:tc>
-          <w:tcPr>
-            <w:tcW w:w="2835" w:type="dxa"/>
-          </w:tcPr>
-          <w:p>
-            <w:pPr>
-              <w:pStyle w:val="ListParagraph"/>
-              <w:ind w:left="0"/>
-              <w:cnfStyle w:val="000000000000" w:firstRow="0" w:lastRow="0" w:firstColumn="0" w:lastColumn="0" w:oddVBand="0" w:evenVBand="0" w:oddHBand="0" w:evenHBand="0" w:firstRowFirstColumn="0" w:firstRowLastColumn="0" w:lastRowFirstColumn="0" w:lastRowLastColumn="0"/>
-            </w:pPr>
-            <w:r>
-              <w:t>SMAN 2 SIDOARJO</w:t>
-            </w:r>
-          </w:p>
-        </w:tc>
-      </w:tr>
-      <w:tr>
-        <w:tc>
-          <w:tcPr>
-            <w:cnfStyle w:val="001000000000" w:firstRow="0" w:lastRow="0" w:firstColumn="1" w:lastColumn="0" w:oddVBand="0" w:evenVBand="0" w:oddHBand="0" w:evenHBand="0" w:firstRowFirstColumn="0" w:firstRowLastColumn="0" w:lastRowFirstColumn="0" w:lastRowLastColumn="0"/>
-            <w:tcW w:w="572" w:type="dxa"/>
-          </w:tcPr>
-          <w:p>
-            <w:pPr>
-              <w:pStyle w:val="ListParagraph"/>
-              <w:ind w:left="0"/>
-            </w:pPr>
-            <w:r>
-              <w:t>5</w:t>
-            </w:r>
-          </w:p>
-        </w:tc>
-        <w:tc>
-          <w:tcPr>
-            <w:tcW w:w="2547" w:type="dxa"/>
-          </w:tcPr>
-          <w:p>
-            <w:pPr>
-              <w:pStyle w:val="ListParagraph"/>
-              <w:ind w:left="0"/>
-              <w:cnfStyle w:val="000000000000" w:firstRow="0" w:lastRow="0" w:firstColumn="0" w:lastColumn="0" w:oddVBand="0" w:evenVBand="0" w:oddHBand="0" w:evenHBand="0" w:firstRowFirstColumn="0" w:firstRowLastColumn="0" w:lastRowFirstColumn="0" w:lastRowLastColumn="0"/>
-            </w:pPr>
-            <w:r>
-              <w:t>2018</w:t>
-            </w:r>
-          </w:p>
-        </w:tc>
-        <w:tc>
-          <w:tcPr>
-            <w:tcW w:w="2551" w:type="dxa"/>
-          </w:tcPr>
-          <w:p>
-            <w:pPr>
-              <w:pStyle w:val="ListParagraph"/>
-              <w:ind w:left="0"/>
-              <w:cnfStyle w:val="000000000000" w:firstRow="0" w:lastRow="0" w:firstColumn="0" w:lastColumn="0" w:oddVBand="0" w:evenVBand="0" w:oddHBand="0" w:evenHBand="0" w:firstRowFirstColumn="0" w:firstRowLastColumn="0" w:lastRowFirstColumn="0" w:lastRowLastColumn="0"/>
-            </w:pPr>
-            <w:r>
-              <w:t>S1 AKUNTANSI</w:t>
-            </w:r>
-          </w:p>
-        </w:tc>
-        <w:tc>
-          <w:tcPr>
-            <w:tcW w:w="2835" w:type="dxa"/>
-          </w:tcPr>
-          <w:p>
-            <w:pPr>
-              <w:pStyle w:val="ListParagraph"/>
-              <w:ind w:left="0"/>
-              <w:cnfStyle w:val="000000000000" w:firstRow="0" w:lastRow="0" w:firstColumn="0" w:lastColumn="0" w:oddVBand="0" w:evenVBand="0" w:oddHBand="0" w:evenHBand="0" w:firstRowFirstColumn="0" w:firstRowLastColumn="0" w:lastRowFirstColumn="0" w:lastRowLastColumn="0"/>
-            </w:pPr>
-            <w:r>
-              <w:t>UNIVERSITAS AIRLANGGA</w:t>
+              <w:t>SMAN 3 SDA</w:t>
             </w:r>
           </w:p>
         </w:tc>
@@ -1083,6 +845,7 @@
     </w:tbl>
     <w:p/>
     <w:p>
+      <w:proofErr w:type="gramStart"/>
       <w:r>
         <w:t>DIKLAT</w:t>
       </w:r>
@@ -1092,6 +855,7 @@
       <w:r>
         <w:t>:</w:t>
       </w:r>
+      <w:proofErr w:type="gramEnd"/>
       <w:r>
         <w:tab/>
       </w:r>
@@ -1223,7 +987,7 @@
               <w:cnfStyle w:val="000000000000" w:firstRow="0" w:lastRow="0" w:firstColumn="0" w:lastColumn="0" w:oddVBand="0" w:evenVBand="0" w:oddHBand="0" w:evenHBand="0" w:firstRowFirstColumn="0" w:firstRowLastColumn="0" w:lastRowFirstColumn="0" w:lastRowLastColumn="0"/>
             </w:pPr>
             <w:r>
-              <w:t>2021-04-08</w:t>
+              <w:t>2021-08-11</w:t>
             </w:r>
           </w:p>
         </w:tc>
@@ -1238,7 +1002,7 @@
               <w:cnfStyle w:val="000000000000" w:firstRow="0" w:lastRow="0" w:firstColumn="0" w:lastColumn="0" w:oddVBand="0" w:evenVBand="0" w:oddHBand="0" w:evenHBand="0" w:firstRowFirstColumn="0" w:firstRowLastColumn="0" w:lastRowFirstColumn="0" w:lastRowLastColumn="0"/>
             </w:pPr>
             <w:r>
-              <w:t>Sistem Administrasi Perkantoran</w:t>
+              <w:t>diklat</w:t>
             </w:r>
           </w:p>
         </w:tc>
@@ -1253,7 +1017,7 @@
               <w:cnfStyle w:val="000000000000" w:firstRow="0" w:lastRow="0" w:firstColumn="0" w:lastColumn="0" w:oddVBand="0" w:evenVBand="0" w:oddHBand="0" w:evenHBand="0" w:firstRowFirstColumn="0" w:firstRowLastColumn="0" w:lastRowFirstColumn="0" w:lastRowLastColumn="0"/>
             </w:pPr>
             <w:r>
-              <w:t>Pemerintah Kabupaten Sidoarjo</w:t>
+              <w:t>ani</w:t>
             </w:r>
           </w:p>
         </w:tc>
@@ -1450,7 +1214,7 @@
               <w:cnfStyle w:val="000000000000" w:firstRow="0" w:lastRow="0" w:firstColumn="0" w:lastColumn="0" w:oddVBand="0" w:evenVBand="0" w:oddHBand="0" w:evenHBand="0" w:firstRowFirstColumn="0" w:firstRowLastColumn="0" w:lastRowFirstColumn="0" w:lastRowLastColumn="0"/>
             </w:pPr>
             <w:r>
-              <w:t>2021-12-10</w:t>
+              <w:t>2021-08-11</w:t>
             </w:r>
           </w:p>
         </w:tc>
@@ -1465,7 +1229,7 @@
               <w:cnfStyle w:val="000000000000" w:firstRow="0" w:lastRow="0" w:firstColumn="0" w:lastColumn="0" w:oddVBand="0" w:evenVBand="0" w:oddHBand="0" w:evenHBand="0" w:firstRowFirstColumn="0" w:firstRowLastColumn="0" w:lastRowFirstColumn="0" w:lastRowLastColumn="0"/>
             </w:pPr>
             <w:r>
-              <w:t>5000000</w:t>
+              <w:t>10000000</w:t>
             </w:r>
           </w:p>
         </w:tc>
@@ -1480,7 +1244,7 @@
               <w:cnfStyle w:val="000000000000" w:firstRow="0" w:lastRow="0" w:firstColumn="0" w:lastColumn="0" w:oddVBand="0" w:evenVBand="0" w:oddHBand="0" w:evenHBand="0" w:firstRowFirstColumn="0" w:firstRowLastColumn="0" w:lastRowFirstColumn="0" w:lastRowLastColumn="0"/>
             </w:pPr>
             <w:r>
-              <w:t>PENATA MUDA</w:t>
+              <w:t>3</w:t>
             </w:r>
           </w:p>
         </w:tc>
@@ -1495,7 +1259,7 @@
               <w:cnfStyle w:val="000000000000" w:firstRow="0" w:lastRow="0" w:firstColumn="0" w:lastColumn="0" w:oddVBand="0" w:evenVBand="0" w:oddHBand="0" w:evenHBand="0" w:firstRowFirstColumn="0" w:firstRowLastColumn="0" w:lastRowFirstColumn="0" w:lastRowLastColumn="0"/>
             </w:pPr>
             <w:r>
-              <w:t>III A</w:t>
+              <w:t>III/c</w:t>
             </w:r>
           </w:p>
         </w:tc>
@@ -1528,7 +1292,7 @@
 </file>
 
 <file path=word/numbering.xml><?xml version="1.0" encoding="utf-8"?>
-<w:numbering xmlns:wpc="http://schemas.microsoft.com/office/word/2010/wordprocessingCanvas" xmlns:cx="http://schemas.microsoft.com/office/drawing/2014/chartex" xmlns:cx1="http://schemas.microsoft.com/office/drawing/2015/9/8/chartex" xmlns:cx2="http://schemas.microsoft.com/office/drawing/2015/10/21/chartex" xmlns:cx3="http://schemas.microsoft.com/office/drawing/2016/5/9/chartex" xmlns:cx4="http://schemas.microsoft.com/office/drawing/2016/5/10/chartex" xmlns:cx5="http://schemas.microsoft.com/office/drawing/2016/5/11/chartex" xmlns:cx6="http://schemas.microsoft.com/office/drawing/2016/5/12/chartex" xmlns:cx7="http://schemas.microsoft.com/office/drawing/2016/5/13/chartex" xmlns:cx8="http://schemas.microsoft.com/office/drawing/2016/5/14/chartex" xmlns:mc="http://schemas.openxmlformats.org/markup-compatibility/2006" xmlns:aink="http://schemas.microsoft.com/office/drawing/2016/ink" xmlns:am3d="http://schemas.microsoft.com/office/drawing/2017/model3d" xmlns:o="urn:schemas-microsoft-com:office:office" xmlns:r="http://schemas.openxmlformats.org/officeDocument/2006/relationships" xmlns:m="http://schemas.openxmlformats.org/officeDocument/2006/math" xmlns:v="urn:schemas-microsoft-com:vml" xmlns:wp14="http://schemas.microsoft.com/office/word/2010/wordprocessingDrawing" xmlns:wp="http://schemas.openxmlformats.org/drawingml/2006/wordprocessingDrawing" xmlns:w10="urn:schemas-microsoft-com:office:word" xmlns:w="http://schemas.openxmlformats.org/wordprocessingml/2006/main" xmlns:w14="http://schemas.microsoft.com/office/word/2010/wordml" xmlns:w15="http://schemas.microsoft.com/office/word/2012/wordml" xmlns:w16cex="http://schemas.microsoft.com/office/word/2018/wordml/cex" xmlns:w16cid="http://schemas.microsoft.com/office/word/2016/wordml/cid" xmlns:w16="http://schemas.microsoft.com/office/word/2018/wordml" xmlns:w16se="http://schemas.microsoft.com/office/word/2015/wordml/symex" xmlns:wpg="http://schemas.microsoft.com/office/word/2010/wordprocessingGroup" xmlns:wpi="http://schemas.microsoft.com/office/word/2010/wordprocessingInk" xmlns:wne="http://schemas.microsoft.com/office/word/2006/wordml" xmlns:wps="http://schemas.microsoft.com/office/word/2010/wordprocessingShape" mc:Ignorable="w14 w15 w16se w16cid w16 w16cex wp14">
+<w:numbering xmlns:wpc="http://schemas.microsoft.com/office/word/2010/wordprocessingCanvas" xmlns:cx="http://schemas.microsoft.com/office/drawing/2014/chartex" xmlns:cx1="http://schemas.microsoft.com/office/drawing/2015/9/8/chartex" xmlns:cx2="http://schemas.microsoft.com/office/drawing/2015/10/21/chartex" xmlns:cx3="http://schemas.microsoft.com/office/drawing/2016/5/9/chartex" xmlns:cx4="http://schemas.microsoft.com/office/drawing/2016/5/10/chartex" xmlns:cx5="http://schemas.microsoft.com/office/drawing/2016/5/11/chartex" xmlns:cx6="http://schemas.microsoft.com/office/drawing/2016/5/12/chartex" xmlns:cx7="http://schemas.microsoft.com/office/drawing/2016/5/13/chartex" xmlns:cx8="http://schemas.microsoft.com/office/drawing/2016/5/14/chartex" xmlns:mc="http://schemas.openxmlformats.org/markup-compatibility/2006" xmlns:aink="http://schemas.microsoft.com/office/drawing/2016/ink" xmlns:am3d="http://schemas.microsoft.com/office/drawing/2017/model3d" xmlns:o="urn:schemas-microsoft-com:office:office" xmlns:r="http://schemas.openxmlformats.org/officeDocument/2006/relationships" xmlns:m="http://schemas.openxmlformats.org/officeDocument/2006/math" xmlns:v="urn:schemas-microsoft-com:vml" xmlns:wp14="http://schemas.microsoft.com/office/word/2010/wordprocessingDrawing" xmlns:wp="http://schemas.openxmlformats.org/drawingml/2006/wordprocessingDrawing" xmlns:w10="urn:schemas-microsoft-com:office:word" xmlns:w="http://schemas.openxmlformats.org/wordprocessingml/2006/main" xmlns:w14="http://schemas.microsoft.com/office/word/2010/wordml" xmlns:w15="http://schemas.microsoft.com/office/word/2012/wordml" xmlns:w16cex="http://schemas.microsoft.com/office/word/2018/wordml/cex" xmlns:w16cid="http://schemas.microsoft.com/office/word/2016/wordml/cid" xmlns:w16="http://schemas.microsoft.com/office/word/2018/wordml" xmlns:w16sdtdh="http://schemas.microsoft.com/office/word/2020/wordml/sdtdatahash" xmlns:w16se="http://schemas.microsoft.com/office/word/2015/wordml/symex" xmlns:wpg="http://schemas.microsoft.com/office/word/2010/wordprocessingGroup" xmlns:wpi="http://schemas.microsoft.com/office/word/2010/wordprocessingInk" xmlns:wne="http://schemas.microsoft.com/office/word/2006/wordml" xmlns:wps="http://schemas.microsoft.com/office/word/2010/wordprocessingShape" mc:Ignorable="w14 w15 w16se w16cid w16 w16cex w16sdtdh wp14">
   <w:abstractNum w:abstractNumId="0" w15:restartNumberingAfterBreak="0">
     <w:nsid w:val="5ED13FF4"/>
     <w:multiLevelType w:val="hybridMultilevel"/>
@@ -1649,7 +1413,7 @@
 </file>
 
 <file path=word/styles.xml><?xml version="1.0" encoding="utf-8"?>
-<w:styles xmlns:mc="http://schemas.openxmlformats.org/markup-compatibility/2006" xmlns:r="http://schemas.openxmlformats.org/officeDocument/2006/relationships" xmlns:w="http://schemas.openxmlformats.org/wordprocessingml/2006/main" xmlns:w14="http://schemas.microsoft.com/office/word/2010/wordml" xmlns:w15="http://schemas.microsoft.com/office/word/2012/wordml" xmlns:w16cex="http://schemas.microsoft.com/office/word/2018/wordml/cex" xmlns:w16cid="http://schemas.microsoft.com/office/word/2016/wordml/cid" xmlns:w16="http://schemas.microsoft.com/office/word/2018/wordml" xmlns:w16se="http://schemas.microsoft.com/office/word/2015/wordml/symex" mc:Ignorable="w14 w15 w16se w16cid w16 w16cex">
+<w:styles xmlns:mc="http://schemas.openxmlformats.org/markup-compatibility/2006" xmlns:r="http://schemas.openxmlformats.org/officeDocument/2006/relationships" xmlns:w="http://schemas.openxmlformats.org/wordprocessingml/2006/main" xmlns:w14="http://schemas.microsoft.com/office/word/2010/wordml" xmlns:w15="http://schemas.microsoft.com/office/word/2012/wordml" xmlns:w16cex="http://schemas.microsoft.com/office/word/2018/wordml/cex" xmlns:w16cid="http://schemas.microsoft.com/office/word/2016/wordml/cid" xmlns:w16="http://schemas.microsoft.com/office/word/2018/wordml" xmlns:w16sdtdh="http://schemas.microsoft.com/office/word/2020/wordml/sdtdatahash" xmlns:w16se="http://schemas.microsoft.com/office/word/2015/wordml/symex" mc:Ignorable="w14 w15 w16se w16cid w16 w16cex w16sdtdh">
   <w:docDefaults>
     <w:rPrDefault>
       <w:rPr>
@@ -1820,7 +1584,7 @@
     <w:lsdException w:name="Table Web 2" w:semiHidden="1" w:unhideWhenUsed="1"/>
     <w:lsdException w:name="Table Web 3" w:semiHidden="1" w:unhideWhenUsed="1"/>
     <w:lsdException w:name="Balloon Text" w:semiHidden="1" w:unhideWhenUsed="1"/>
-    <w:lsdException w:name="Table Grid" w:semiHidden="1" w:uiPriority="39" w:unhideWhenUsed="1"/>
+    <w:lsdException w:name="Table Grid" w:uiPriority="39"/>
     <w:lsdException w:name="Table Theme" w:semiHidden="1" w:unhideWhenUsed="1"/>
     <w:lsdException w:name="Placeholder Text" w:semiHidden="1"/>
     <w:lsdException w:name="No Spacing" w:uiPriority="1" w:qFormat="1"/>

</xml_diff>